<commit_message>
added JP lastName on file
</commit_message>
<xml_diff>
--- a/docs/nfr/NonFunctionalReq.docx
+++ b/docs/nfr/NonFunctionalReq.docx
@@ -238,43 +238,24 @@
           <w:rFonts w:ascii="Times New Roman" w:hAnsi="Times New Roman" w:cs="Times New Roman"/>
           <w:lang w:val="es-CO"/>
         </w:rPr>
-        <w:t>Juan Pablo Bonilla, Cristian Camilo García, Andrés Felipe Moya, Sergio Alejandro Pineda, Juan Pablo (</w:t>
-      </w:r>
-      <w:proofErr w:type="spellStart"/>
+        <w:t>Juan Pablo Bonilla, Cristian Camilo García, Andrés Felipe Moya, Sergi</w:t>
+      </w:r>
       <w:r>
         <w:rPr>
           <w:rFonts w:ascii="Times New Roman" w:hAnsi="Times New Roman" w:cs="Times New Roman"/>
-          <w:color w:val="FF0000"/>
-          <w:lang w:val="es-CO"/>
-        </w:rPr>
-        <w:t>Jp</w:t>
-      </w:r>
-      <w:proofErr w:type="spellEnd"/>
+          <w:lang w:val="es-CO"/>
+        </w:rPr>
+        <w:t xml:space="preserve">o Alejandro Pineda, Juan Pablo </w:t>
+      </w:r>
       <w:r>
         <w:rPr>
           <w:rFonts w:ascii="Times New Roman" w:hAnsi="Times New Roman" w:cs="Times New Roman"/>
-          <w:color w:val="FF0000"/>
-          <w:lang w:val="es-CO"/>
-        </w:rPr>
-        <w:t xml:space="preserve"> ponga su apellido </w:t>
-      </w:r>
-      <w:proofErr w:type="spellStart"/>
-      <w:r>
-        <w:rPr>
-          <w:rFonts w:ascii="Times New Roman" w:hAnsi="Times New Roman" w:cs="Times New Roman"/>
-          <w:color w:val="FF0000"/>
-          <w:lang w:val="es-CO"/>
-        </w:rPr>
-        <w:t>xD</w:t>
-      </w:r>
-      <w:proofErr w:type="spellEnd"/>
-      <w:r>
-        <w:rPr>
-          <w:rFonts w:ascii="Times New Roman" w:hAnsi="Times New Roman" w:cs="Times New Roman"/>
-          <w:lang w:val="es-CO"/>
-        </w:rPr>
-        <w:t>)</w:t>
-      </w:r>
+          <w:lang w:val="es-CO"/>
+        </w:rPr>
+        <w:t>Betancourt Maldonado</w:t>
+      </w:r>
+      <w:bookmarkStart w:id="0" w:name="_GoBack"/>
+      <w:bookmarkEnd w:id="0"/>
     </w:p>
     <w:p>
       <w:pPr>
@@ -506,8 +487,6 @@
         </w:rPr>
         <w:t xml:space="preserve">permitir </w:t>
       </w:r>
-      <w:bookmarkStart w:id="0" w:name="_GoBack"/>
-      <w:bookmarkEnd w:id="0"/>
       <w:r>
         <w:rPr>
           <w:rFonts w:ascii="Arial" w:hAnsi="Arial" w:cs="Arial"/>

</xml_diff>